<commit_message>
3. The star game is working properly now without any issues
</commit_message>
<xml_diff>
--- a/React.docx
+++ b/React.docx
@@ -122,28 +122,12 @@
     </w:p>
     <w:p>
       <w:r>
-        <w:t xml:space="preserve">The components </w:t>
-      </w:r>
-      <w:proofErr w:type="gramStart"/>
-      <w:r>
-        <w:t>is</w:t>
-      </w:r>
-      <w:proofErr w:type="gramEnd"/>
-      <w:r>
-        <w:t xml:space="preserve"> going to take the props &amp; state then provide output as the DOM.</w:t>
-      </w:r>
-    </w:p>
-    <w:p>
-      <w:r>
-        <w:t xml:space="preserve">The props are </w:t>
-      </w:r>
-      <w:proofErr w:type="gramStart"/>
-      <w:r>
-        <w:t>immutable</w:t>
-      </w:r>
-      <w:proofErr w:type="gramEnd"/>
-      <w:r>
-        <w:t xml:space="preserve"> and the state can be changed inside the component.</w:t>
+        <w:t>The components is going to take the props &amp; state then provide output as the DOM.</w:t>
+      </w:r>
+    </w:p>
+    <w:p>
+      <w:r>
+        <w:t>The props are immutable and the state can be changed inside the component.</w:t>
       </w:r>
     </w:p>
     <w:p>
@@ -167,14 +151,9 @@
       </w:r>
       <w:proofErr w:type="spellStart"/>
       <w:r>
-        <w:t>div”,”container”</w:t>
-      </w:r>
-      <w:proofErr w:type="gramStart"/>
-      <w:r>
-        <w:t>,”hello</w:t>
-      </w:r>
-      <w:proofErr w:type="spellEnd"/>
-      <w:proofErr w:type="gramEnd"/>
+        <w:t>div”,”container”,”hello</w:t>
+      </w:r>
+      <w:proofErr w:type="spellEnd"/>
       <w:r>
         <w:t xml:space="preserve"> world”) </w:t>
       </w:r>
@@ -212,15 +191,7 @@
     </w:p>
     <w:p>
       <w:r>
-        <w:t xml:space="preserve">We can also pass parameters to the </w:t>
-      </w:r>
-      <w:proofErr w:type="gramStart"/>
-      <w:r>
-        <w:t>function</w:t>
-      </w:r>
-      <w:proofErr w:type="gramEnd"/>
-      <w:r>
-        <w:t xml:space="preserve"> but we cannot directly do that, It should be done in a function. </w:t>
+        <w:t xml:space="preserve">We can also pass parameters to the function but we cannot directly do that, It should be done in a function. </w:t>
       </w:r>
     </w:p>
     <w:p>
@@ -238,15 +209,7 @@
     </w:p>
     <w:p>
       <w:r>
-        <w:t xml:space="preserve">Array Destructing will helps us in decreasing </w:t>
-      </w:r>
-      <w:proofErr w:type="gramStart"/>
-      <w:r>
-        <w:t>the  code</w:t>
-      </w:r>
-      <w:proofErr w:type="gramEnd"/>
-      <w:r>
-        <w:t xml:space="preserve"> from</w:t>
+        <w:t>Array Destructing will helps us in decreasing the  code from</w:t>
       </w:r>
     </w:p>
     <w:p>
@@ -290,13 +253,8 @@
     </w:p>
     <w:p>
       <w:r>
-        <w:t xml:space="preserve">The above code is </w:t>
-      </w:r>
-      <w:proofErr w:type="gramStart"/>
-      <w:r>
-        <w:t>similar to</w:t>
-      </w:r>
-      <w:proofErr w:type="gramEnd"/>
+        <w:t>The above code is similar to</w:t>
+      </w:r>
     </w:p>
     <w:p>
       <w:proofErr w:type="spellStart"/>
@@ -305,15 +263,7 @@
       </w:r>
       <w:proofErr w:type="spellEnd"/>
       <w:r>
-        <w:t xml:space="preserve"> [</w:t>
-      </w:r>
-      <w:proofErr w:type="gramStart"/>
-      <w:r>
-        <w:t>PI,E</w:t>
-      </w:r>
-      <w:proofErr w:type="gramEnd"/>
-      <w:r>
-        <w:t>,SQRT]= Math</w:t>
+        <w:t xml:space="preserve"> [PI,E,SQRT]= Math</w:t>
       </w:r>
     </w:p>
     <w:p>
@@ -329,17 +279,111 @@
     </w:p>
     <w:p>
       <w:proofErr w:type="spellStart"/>
-      <w:proofErr w:type="gramStart"/>
       <w:r>
         <w:t>Const</w:t>
       </w:r>
       <w:proofErr w:type="spellEnd"/>
       <w:r>
+        <w:t>[first, …</w:t>
+      </w:r>
+      <w:proofErr w:type="spellStart"/>
+      <w:r>
+        <w:t>restOfItems</w:t>
+      </w:r>
+      <w:proofErr w:type="spellEnd"/>
+      <w:r>
+        <w:t>]= [10,20,30,40]</w:t>
+      </w:r>
+    </w:p>
+    <w:p/>
+    <w:p>
+      <w:r>
+        <w:t>The below is another example of the array destructing</w:t>
+      </w:r>
+    </w:p>
+    <w:p>
+      <w:proofErr w:type="spellStart"/>
+      <w:r>
+        <w:t>Const</w:t>
+      </w:r>
+      <w:proofErr w:type="spellEnd"/>
+      <w:r>
+        <w:t xml:space="preserve"> data={</w:t>
+      </w:r>
+    </w:p>
+    <w:p>
+      <w:r>
+        <w:t xml:space="preserve"> Temp1:1,</w:t>
+      </w:r>
+    </w:p>
+    <w:p>
+      <w:r>
+        <w:t>Temp2: 2,</w:t>
+      </w:r>
+    </w:p>
+    <w:p>
+      <w:proofErr w:type="spellStart"/>
+      <w:r>
+        <w:t>First:Ashfaq</w:t>
+      </w:r>
+      <w:proofErr w:type="spellEnd"/>
+      <w:r>
+        <w:t>,</w:t>
+      </w:r>
+    </w:p>
+    <w:p>
+      <w:proofErr w:type="spellStart"/>
+      <w:r>
+        <w:t>Second:Nisar</w:t>
+      </w:r>
+      <w:proofErr w:type="spellEnd"/>
+    </w:p>
+    <w:p>
+      <w:r>
+        <w:t>}</w:t>
+      </w:r>
+    </w:p>
+    <w:p>
+      <w:proofErr w:type="spellStart"/>
+      <w:r>
+        <w:t>Const</w:t>
+      </w:r>
+      <w:proofErr w:type="spellEnd"/>
+      <w:r>
         <w:t>[</w:t>
       </w:r>
-      <w:proofErr w:type="gramEnd"/>
-      <w:r>
-        <w:t>first, …</w:t>
+      <w:r>
+        <w:t>temp1</w:t>
+      </w:r>
+      <w:r>
+        <w:t>, t</w:t>
+      </w:r>
+      <w:r>
+        <w:t>emp</w:t>
+      </w:r>
+      <w:r>
+        <w:t>2, …Person] = data;</w:t>
+      </w:r>
+      <w:r>
+        <w:t>//The remaining properties will create a new object called as person.</w:t>
+      </w:r>
+    </w:p>
+    <w:p>
+      <w:proofErr w:type="spellStart"/>
+      <w:r>
+        <w:t>Const</w:t>
+      </w:r>
+      <w:proofErr w:type="spellEnd"/>
+      <w:r>
+        <w:t xml:space="preserve"> </w:t>
+      </w:r>
+      <w:proofErr w:type="spellStart"/>
+      <w:r>
+        <w:t>newArray</w:t>
+      </w:r>
+      <w:proofErr w:type="spellEnd"/>
+      <w:r>
+        <w:t>= […</w:t>
       </w:r>
       <w:proofErr w:type="spellStart"/>
       <w:r>
@@ -347,134 +391,16 @@
       </w:r>
       <w:proofErr w:type="spellEnd"/>
       <w:r>
-        <w:t>]= [10,20,30,40]</w:t>
+        <w:t>]</w:t>
       </w:r>
     </w:p>
     <w:p/>
     <w:p>
       <w:r>
-        <w:t>The below is another example of the array destructing</w:t>
-      </w:r>
-    </w:p>
-    <w:p>
-      <w:proofErr w:type="spellStart"/>
-      <w:r>
-        <w:t>Const</w:t>
-      </w:r>
-      <w:proofErr w:type="spellEnd"/>
-      <w:r>
-        <w:t xml:space="preserve"> data</w:t>
-      </w:r>
-      <w:proofErr w:type="gramStart"/>
-      <w:r>
-        <w:t>={</w:t>
-      </w:r>
-      <w:proofErr w:type="gramEnd"/>
-    </w:p>
-    <w:p>
-      <w:r>
-        <w:t xml:space="preserve"> Temp1:1,</w:t>
-      </w:r>
-    </w:p>
-    <w:p>
-      <w:r>
-        <w:t>Temp2: 2,</w:t>
-      </w:r>
-    </w:p>
-    <w:p>
-      <w:proofErr w:type="spellStart"/>
-      <w:proofErr w:type="gramStart"/>
-      <w:r>
-        <w:t>First:Ashfaq</w:t>
-      </w:r>
-      <w:proofErr w:type="spellEnd"/>
-      <w:proofErr w:type="gramEnd"/>
-      <w:r>
-        <w:t>,</w:t>
-      </w:r>
-    </w:p>
-    <w:p>
-      <w:proofErr w:type="spellStart"/>
-      <w:proofErr w:type="gramStart"/>
-      <w:r>
-        <w:t>Second:Nisar</w:t>
-      </w:r>
-      <w:proofErr w:type="spellEnd"/>
-      <w:proofErr w:type="gramEnd"/>
-    </w:p>
-    <w:p>
-      <w:r>
-        <w:t>}</w:t>
-      </w:r>
-    </w:p>
-    <w:p>
-      <w:proofErr w:type="spellStart"/>
-      <w:proofErr w:type="gramStart"/>
-      <w:r>
-        <w:t>Const</w:t>
-      </w:r>
-      <w:proofErr w:type="spellEnd"/>
-      <w:r>
-        <w:t>[</w:t>
-      </w:r>
-      <w:proofErr w:type="gramEnd"/>
-      <w:r>
-        <w:t>temp1</w:t>
-      </w:r>
-      <w:r>
-        <w:t>, t</w:t>
-      </w:r>
-      <w:r>
-        <w:t>emp</w:t>
-      </w:r>
-      <w:r>
-        <w:t>2, …Person] = data;</w:t>
-      </w:r>
-      <w:r>
-        <w:t>//The remaining properties will create a new object called as person.</w:t>
-      </w:r>
-    </w:p>
-    <w:p>
-      <w:proofErr w:type="spellStart"/>
-      <w:r>
-        <w:t>Const</w:t>
-      </w:r>
-      <w:proofErr w:type="spellEnd"/>
-      <w:r>
-        <w:t xml:space="preserve"> </w:t>
-      </w:r>
-      <w:proofErr w:type="spellStart"/>
-      <w:r>
-        <w:t>newArray</w:t>
-      </w:r>
-      <w:proofErr w:type="spellEnd"/>
-      <w:r>
-        <w:t>= […</w:t>
-      </w:r>
-      <w:proofErr w:type="spellStart"/>
-      <w:r>
-        <w:t>restOfItems</w:t>
-      </w:r>
-      <w:proofErr w:type="spellEnd"/>
-      <w:r>
-        <w:t>]</w:t>
-      </w:r>
-    </w:p>
-    <w:p/>
-    <w:p>
-      <w:r>
         <w:t xml:space="preserve">We can provide styles directly in the </w:t>
       </w:r>
       <w:r>
-        <w:t xml:space="preserve">html </w:t>
-      </w:r>
-      <w:proofErr w:type="gramStart"/>
-      <w:r>
-        <w:t>tags</w:t>
-      </w:r>
-      <w:proofErr w:type="gramEnd"/>
-      <w:r>
-        <w:t xml:space="preserve"> but we have to use the two margins inside the style component {{}} </w:t>
+        <w:t xml:space="preserve">html tags but we have to use the two margins inside the style component {{}} </w:t>
       </w:r>
     </w:p>
     <w:p>
@@ -487,15 +413,7 @@
       </w:r>
       <w:proofErr w:type="spellEnd"/>
       <w:r>
-        <w:t xml:space="preserve"> styling </w:t>
-      </w:r>
-      <w:proofErr w:type="gramStart"/>
-      <w:r>
-        <w:t>helps  us</w:t>
-      </w:r>
-      <w:proofErr w:type="gramEnd"/>
-      <w:r>
-        <w:t xml:space="preserve"> in writing the conditional styling.</w:t>
+        <w:t xml:space="preserve"> styling helps  us in writing the conditional styling.</w:t>
       </w:r>
     </w:p>
     <w:p>
@@ -518,7 +436,6 @@
         <w:t xml:space="preserve">The statement </w:t>
       </w:r>
       <w:proofErr w:type="spellStart"/>
-      <w:proofErr w:type="gramStart"/>
       <w:r>
         <w:rPr>
           <w:lang w:val="en-US"/>
@@ -526,7 +443,6 @@
         <w:t>this.props</w:t>
       </w:r>
       <w:proofErr w:type="spellEnd"/>
-      <w:proofErr w:type="gramEnd"/>
       <w:r>
         <w:rPr>
           <w:lang w:val="en-US"/>
@@ -643,28 +559,14 @@
         <w:rPr>
           <w:lang w:val="en-US"/>
         </w:rPr>
-        <w:t xml:space="preserve">, to get the value we </w:t>
-      </w:r>
-      <w:proofErr w:type="gramStart"/>
-      <w:r>
-        <w:rPr>
-          <w:lang w:val="en-US"/>
-        </w:rPr>
-        <w:t xml:space="preserve">use  </w:t>
-      </w:r>
-      <w:proofErr w:type="spellStart"/>
-      <w:r>
-        <w:rPr>
-          <w:lang w:val="en-US"/>
-        </w:rPr>
-        <w:t>event</w:t>
-      </w:r>
-      <w:proofErr w:type="gramEnd"/>
-      <w:r>
-        <w:rPr>
-          <w:lang w:val="en-US"/>
-        </w:rPr>
-        <w:t>.target.value</w:t>
+        <w:t xml:space="preserve">, to get the value we use  </w:t>
+      </w:r>
+      <w:proofErr w:type="spellStart"/>
+      <w:r>
+        <w:rPr>
+          <w:lang w:val="en-US"/>
+        </w:rPr>
+        <w:t>event.target.value</w:t>
       </w:r>
       <w:proofErr w:type="spellEnd"/>
       <w:r>
@@ -703,54 +605,42 @@
         <w:rPr>
           <w:lang w:val="en-US"/>
         </w:rPr>
-        <w:t xml:space="preserve">If you know there is data in the UI and the value change over </w:t>
-      </w:r>
-      <w:proofErr w:type="gramStart"/>
-      <w:r>
-        <w:rPr>
-          <w:lang w:val="en-US"/>
-        </w:rPr>
-        <w:t>time</w:t>
-      </w:r>
-      <w:proofErr w:type="gramEnd"/>
-      <w:r>
-        <w:rPr>
-          <w:lang w:val="en-US"/>
-        </w:rPr>
-        <w:t xml:space="preserve"> then we should definitely try to change them into the state component.</w:t>
-      </w:r>
-    </w:p>
-    <w:p>
-      <w:r>
-        <w:rPr>
-          <w:lang w:val="en-US"/>
-        </w:rPr>
-        <w:t xml:space="preserve">Always create components with </w:t>
-      </w:r>
-      <w:proofErr w:type="gramStart"/>
-      <w:r>
-        <w:rPr>
-          <w:lang w:val="en-US"/>
-        </w:rPr>
-        <w:t>two  names</w:t>
-      </w:r>
-      <w:proofErr w:type="gramEnd"/>
-      <w:r>
-        <w:rPr>
-          <w:lang w:val="en-US"/>
-        </w:rPr>
-        <w:t xml:space="preserve"> in the component.</w:t>
-      </w:r>
-    </w:p>
-    <w:p>
-      <w:r>
-        <w:t xml:space="preserve">We should always try to minimize the state </w:t>
-      </w:r>
-    </w:p>
-    <w:p>
+        <w:t>If you know there is data in the UI and the value change over time then we should definitely try to change them into the state component.</w:t>
+      </w:r>
+    </w:p>
+    <w:p>
+      <w:r>
+        <w:rPr>
+          <w:lang w:val="en-US"/>
+        </w:rPr>
+        <w:t>Always create components with two  names in the component.</w:t>
+      </w:r>
+    </w:p>
+    <w:p>
+      <w:r>
+        <w:t>We should always try to minimize the state</w:t>
+      </w:r>
+      <w:r>
+        <w:t xml:space="preserve"> and use the state to handle other things as well.</w:t>
+      </w:r>
+    </w:p>
+    <w:p>
+      <w:r>
+        <w:t>The computation should not be done at the using the components.</w:t>
+      </w:r>
+      <w:r>
+        <w:t xml:space="preserve"> It should be done in an variable and then used if it is true or not.</w:t>
+      </w:r>
+    </w:p>
+    <w:p>
+      <w:r>
+        <w:lastRenderedPageBreak/>
+        <w:t xml:space="preserve">First, we should have any sort of state and then we should have any sort of hooks and then we can make some computations in the program. </w:t>
+      </w:r>
       <w:bookmarkStart w:id="0" w:name="_GoBack"/>
       <w:bookmarkEnd w:id="0"/>
     </w:p>
+    <w:p/>
     <w:sectPr>
       <w:headerReference w:type="default" r:id="rId7"/>
       <w:pgSz w:w="11906" w:h="16838"/>

</xml_diff>

<commit_message>
5. Created the sample app in the folder
</commit_message>
<xml_diff>
--- a/React.docx
+++ b/React.docx
@@ -132,43 +132,17 @@
     </w:p>
     <w:p>
       <w:r>
-        <w:t xml:space="preserve">The html which is present in the JS file is then converted into the </w:t>
-      </w:r>
-      <w:proofErr w:type="spellStart"/>
-      <w:r>
-        <w:t>jsx</w:t>
-      </w:r>
-      <w:proofErr w:type="spellEnd"/>
-    </w:p>
-    <w:p>
-      <w:proofErr w:type="spellStart"/>
-      <w:r>
-        <w:t>React.createElement</w:t>
-      </w:r>
-      <w:proofErr w:type="spellEnd"/>
-      <w:r>
-        <w:t>(“</w:t>
-      </w:r>
-      <w:proofErr w:type="spellStart"/>
-      <w:r>
-        <w:t>div”,”container”,”hello</w:t>
-      </w:r>
-      <w:proofErr w:type="spellEnd"/>
-      <w:r>
-        <w:t xml:space="preserve"> world”) </w:t>
-      </w:r>
-    </w:p>
-    <w:p>
-      <w:r>
-        <w:t xml:space="preserve">The conversion from html to </w:t>
-      </w:r>
-      <w:proofErr w:type="spellStart"/>
-      <w:r>
-        <w:t>jsx</w:t>
-      </w:r>
-      <w:proofErr w:type="spellEnd"/>
-      <w:r>
-        <w:t xml:space="preserve"> is done by the help of the babel compiler</w:t>
+        <w:t>The html which is present in the JS file is then converted into the jsx</w:t>
+      </w:r>
+    </w:p>
+    <w:p>
+      <w:r>
+        <w:t xml:space="preserve">React.createElement(“div”,”container”,”hello world”) </w:t>
+      </w:r>
+    </w:p>
+    <w:p>
+      <w:r>
+        <w:t>The conversion from html to jsx is done by the help of the babel compiler</w:t>
       </w:r>
       <w:r>
         <w:tab/>
@@ -196,15 +170,7 @@
     </w:p>
     <w:p>
       <w:r>
-        <w:t xml:space="preserve">The </w:t>
-      </w:r>
-      <w:proofErr w:type="spellStart"/>
-      <w:r>
-        <w:t>const</w:t>
-      </w:r>
-      <w:proofErr w:type="spellEnd"/>
-      <w:r>
-        <w:t xml:space="preserve"> keyword will make the variable constant but if the content in the variable is an array or object the content in it can be updated.</w:t>
+        <w:t>The const keyword will make the variable constant but if the content in the variable is an array or object the content in it can be updated.</w:t>
       </w:r>
     </w:p>
     <w:p>
@@ -218,12 +184,8 @@
       </w:r>
       <w:r>
         <w:tab/>
-      </w:r>
-      <w:proofErr w:type="spellStart"/>
-      <w:r>
         <w:t>Math.PI</w:t>
       </w:r>
-      <w:proofErr w:type="spellEnd"/>
     </w:p>
     <w:p>
       <w:r>
@@ -231,12 +193,8 @@
       </w:r>
       <w:r>
         <w:tab/>
-      </w:r>
-      <w:proofErr w:type="spellStart"/>
-      <w:r>
         <w:t>Math.E</w:t>
       </w:r>
-      <w:proofErr w:type="spellEnd"/>
     </w:p>
     <w:p>
       <w:r>
@@ -244,12 +202,8 @@
       </w:r>
       <w:r>
         <w:tab/>
-      </w:r>
-      <w:proofErr w:type="spellStart"/>
-      <w:r>
         <w:t>Math.Sqrt</w:t>
       </w:r>
-      <w:proofErr w:type="spellEnd"/>
     </w:p>
     <w:p>
       <w:r>
@@ -257,13 +211,8 @@
       </w:r>
     </w:p>
     <w:p>
-      <w:proofErr w:type="spellStart"/>
-      <w:r>
-        <w:t>const</w:t>
-      </w:r>
-      <w:proofErr w:type="spellEnd"/>
-      <w:r>
-        <w:t xml:space="preserve"> [PI,E,SQRT]= Math</w:t>
+      <w:r>
+        <w:t>const [PI,E,SQRT]= Math</w:t>
       </w:r>
     </w:p>
     <w:p>
@@ -278,21 +227,8 @@
       </w:r>
     </w:p>
     <w:p>
-      <w:proofErr w:type="spellStart"/>
-      <w:r>
-        <w:t>Const</w:t>
-      </w:r>
-      <w:proofErr w:type="spellEnd"/>
-      <w:r>
-        <w:t>[first, …</w:t>
-      </w:r>
-      <w:proofErr w:type="spellStart"/>
-      <w:r>
-        <w:t>restOfItems</w:t>
-      </w:r>
-      <w:proofErr w:type="spellEnd"/>
-      <w:r>
-        <w:t>]= [10,20,30,40]</w:t>
+      <w:r>
+        <w:t>Const[first, …restOfItems]= [10,20,30,40]</w:t>
       </w:r>
     </w:p>
     <w:p/>
@@ -302,13 +238,8 @@
       </w:r>
     </w:p>
     <w:p>
-      <w:proofErr w:type="spellStart"/>
-      <w:r>
-        <w:t>Const</w:t>
-      </w:r>
-      <w:proofErr w:type="spellEnd"/>
-      <w:r>
-        <w:t xml:space="preserve"> data={</w:t>
+      <w:r>
+        <w:t>Const data={</w:t>
       </w:r>
     </w:p>
     <w:p>
@@ -322,21 +253,14 @@
       </w:r>
     </w:p>
     <w:p>
-      <w:proofErr w:type="spellStart"/>
-      <w:r>
-        <w:t>First:Ashfaq</w:t>
-      </w:r>
-      <w:proofErr w:type="spellEnd"/>
-      <w:r>
-        <w:t>,</w:t>
-      </w:r>
-    </w:p>
-    <w:p>
-      <w:proofErr w:type="spellStart"/>
+      <w:r>
+        <w:t>First:Ashfaq,</w:t>
+      </w:r>
+    </w:p>
+    <w:p>
       <w:r>
         <w:t>Second:Nisar</w:t>
       </w:r>
-      <w:proofErr w:type="spellEnd"/>
     </w:p>
     <w:p>
       <w:r>
@@ -344,13 +268,8 @@
       </w:r>
     </w:p>
     <w:p>
-      <w:proofErr w:type="spellStart"/>
-      <w:r>
-        <w:t>Const</w:t>
-      </w:r>
-      <w:proofErr w:type="spellEnd"/>
-      <w:r>
-        <w:t>[</w:t>
+      <w:r>
+        <w:t>Const[</w:t>
       </w:r>
       <w:r>
         <w:t>temp1</w:t>
@@ -369,29 +288,8 @@
       </w:r>
     </w:p>
     <w:p>
-      <w:proofErr w:type="spellStart"/>
-      <w:r>
-        <w:t>Const</w:t>
-      </w:r>
-      <w:proofErr w:type="spellEnd"/>
-      <w:r>
-        <w:t xml:space="preserve"> </w:t>
-      </w:r>
-      <w:proofErr w:type="spellStart"/>
-      <w:r>
-        <w:t>newArray</w:t>
-      </w:r>
-      <w:proofErr w:type="spellEnd"/>
-      <w:r>
-        <w:t>= […</w:t>
-      </w:r>
-      <w:proofErr w:type="spellStart"/>
-      <w:r>
-        <w:t>restOfItems</w:t>
-      </w:r>
-      <w:proofErr w:type="spellEnd"/>
-      <w:r>
-        <w:t>]</w:t>
+      <w:r>
+        <w:t>Const newArray= […restOfItems]</w:t>
       </w:r>
     </w:p>
     <w:p/>
@@ -405,83 +303,47 @@
     </w:p>
     <w:p>
       <w:r>
-        <w:t xml:space="preserve">The </w:t>
-      </w:r>
-      <w:proofErr w:type="spellStart"/>
-      <w:r>
-        <w:t>javascript</w:t>
-      </w:r>
-      <w:proofErr w:type="spellEnd"/>
-      <w:r>
-        <w:t xml:space="preserve"> styling helps  us in writing the conditional styling.</w:t>
-      </w:r>
-    </w:p>
-    <w:p>
-      <w:pPr>
-        <w:rPr>
-          <w:lang w:val="en-US"/>
-        </w:rPr>
-      </w:pPr>
-    </w:p>
-    <w:p>
-      <w:pPr>
-        <w:rPr>
-          <w:lang w:val="en-US"/>
-        </w:rPr>
-      </w:pPr>
-      <w:r>
-        <w:rPr>
-          <w:lang w:val="en-US"/>
-        </w:rPr>
-        <w:t xml:space="preserve">The statement </w:t>
-      </w:r>
-      <w:proofErr w:type="spellStart"/>
-      <w:r>
-        <w:rPr>
-          <w:lang w:val="en-US"/>
-        </w:rPr>
-        <w:t>this.props</w:t>
-      </w:r>
-      <w:proofErr w:type="spellEnd"/>
-      <w:r>
-        <w:rPr>
-          <w:lang w:val="en-US"/>
-        </w:rPr>
-        <w:t xml:space="preserve"> will capture all the props.</w:t>
-      </w:r>
-    </w:p>
-    <w:p>
-      <w:pPr>
-        <w:rPr>
-          <w:lang w:val="en-US"/>
-        </w:rPr>
-      </w:pPr>
-    </w:p>
-    <w:p>
-      <w:pPr>
-        <w:rPr>
-          <w:lang w:val="en-US"/>
-        </w:rPr>
-      </w:pPr>
-      <w:r>
-        <w:rPr>
-          <w:lang w:val="en-US"/>
-        </w:rPr>
-        <w:t xml:space="preserve">The event object is present in the </w:t>
-      </w:r>
-      <w:proofErr w:type="spellStart"/>
-      <w:r>
-        <w:rPr>
-          <w:lang w:val="en-US"/>
-        </w:rPr>
-        <w:t>OnSubmit</w:t>
-      </w:r>
-      <w:proofErr w:type="spellEnd"/>
-      <w:r>
-        <w:rPr>
-          <w:lang w:val="en-US"/>
-        </w:rPr>
-        <w:t xml:space="preserve"> and we can use the parameter for the function as the event wrapper.</w:t>
+        <w:t>The javascript styling helps  us in writing the conditional styling.</w:t>
+      </w:r>
+    </w:p>
+    <w:p>
+      <w:pPr>
+        <w:rPr>
+          <w:lang w:val="en-US"/>
+        </w:rPr>
+      </w:pPr>
+    </w:p>
+    <w:p>
+      <w:pPr>
+        <w:rPr>
+          <w:lang w:val="en-US"/>
+        </w:rPr>
+      </w:pPr>
+      <w:r>
+        <w:rPr>
+          <w:lang w:val="en-US"/>
+        </w:rPr>
+        <w:t>The statement this.props will capture all the props.</w:t>
+      </w:r>
+    </w:p>
+    <w:p>
+      <w:pPr>
+        <w:rPr>
+          <w:lang w:val="en-US"/>
+        </w:rPr>
+      </w:pPr>
+    </w:p>
+    <w:p>
+      <w:pPr>
+        <w:rPr>
+          <w:lang w:val="en-US"/>
+        </w:rPr>
+      </w:pPr>
+      <w:r>
+        <w:rPr>
+          <w:lang w:val="en-US"/>
+        </w:rPr>
+        <w:t>The event object is present in the OnSubmit and we can use the parameter for the function as the event wrapper.</w:t>
       </w:r>
     </w:p>
     <w:p>
@@ -514,14 +376,7 @@
         <w:rPr>
           <w:lang w:val="en-US"/>
         </w:rPr>
-        <w:t xml:space="preserve">The Ref will help us get the </w:t>
-      </w:r>
-      <w:proofErr w:type="spellStart"/>
-      <w:r>
-        <w:rPr>
-          <w:lang w:val="en-US"/>
-        </w:rPr>
-        <w:t>current</w:t>
+        <w:t>The Ref will help us get the current</w:t>
       </w:r>
       <w:r>
         <w:rPr>
@@ -533,14 +388,7 @@
         <w:rPr>
           <w:lang w:val="en-US"/>
         </w:rPr>
-        <w:t>alue</w:t>
-      </w:r>
-      <w:proofErr w:type="spellEnd"/>
-      <w:r>
-        <w:rPr>
-          <w:lang w:val="en-US"/>
-        </w:rPr>
-        <w:t xml:space="preserve"> in the variable</w:t>
+        <w:t>alue in the variable</w:t>
       </w:r>
     </w:p>
     <w:p>
@@ -559,21 +407,7 @@
         <w:rPr>
           <w:lang w:val="en-US"/>
         </w:rPr>
-        <w:t xml:space="preserve">, to get the value we use  </w:t>
-      </w:r>
-      <w:proofErr w:type="spellStart"/>
-      <w:r>
-        <w:rPr>
-          <w:lang w:val="en-US"/>
-        </w:rPr>
-        <w:t>event.target.value</w:t>
-      </w:r>
-      <w:proofErr w:type="spellEnd"/>
-      <w:r>
-        <w:rPr>
-          <w:lang w:val="en-US"/>
-        </w:rPr>
-        <w:t>;</w:t>
+        <w:t>, to get the value we use  event.target.value;</w:t>
       </w:r>
       <w:r>
         <w:rPr>
@@ -637,9 +471,77 @@
         <w:lastRenderedPageBreak/>
         <w:t xml:space="preserve">First, we should have any sort of state and then we should have any sort of hooks and then we can make some computations in the program. </w:t>
       </w:r>
+      <w:r>
+        <w:tab/>
+      </w:r>
+    </w:p>
+    <w:p>
+      <w:r>
+        <w:t>We also have sideEffects in react rather than just state hook.</w:t>
+      </w:r>
+    </w:p>
+    <w:p>
+      <w:r>
+        <w:t xml:space="preserve">As the useEffect will rendered whenever there is an change in the UI, the renderedUI will create its own timer, which will lead to issues in the program. So, we have to clean the </w:t>
+      </w:r>
+      <w:r>
+        <w:t>program whenever we don’t use it .</w:t>
+      </w:r>
+    </w:p>
+    <w:p>
+      <w:r>
+        <w:t>We should always clean up the effect after creating it.</w:t>
+      </w:r>
+    </w:p>
+    <w:p>
+      <w:r>
+        <w:t>It is better to have one variable instead of two variables</w:t>
+      </w:r>
+      <w:r>
+        <w:t xml:space="preserve"> </w:t>
+      </w:r>
+    </w:p>
+    <w:p>
+      <w:r>
+        <w:t>We should reset all the states, if we have to use the component again.</w:t>
+      </w:r>
+    </w:p>
+    <w:p>
+      <w:r>
+        <w:t>Instead of resetting all the states, we also unmount the component and remount it</w:t>
+      </w:r>
+    </w:p>
+    <w:p>
+      <w:r>
+        <w:t xml:space="preserve">We can do the above following, by the help of the key component. We just need to change the value in the key to reset the previous component and </w:t>
+      </w:r>
+      <w:r>
+        <w:t xml:space="preserve">create a new component </w:t>
+      </w:r>
+    </w:p>
+    <w:p>
+      <w:r>
+        <w:t>We can split all the responsibilities within the application and create different components to handle the different things in the application.</w:t>
+      </w:r>
+    </w:p>
+    <w:p>
+      <w:r>
+        <w:t>We cannot call hooks inside the loop or conditions</w:t>
+      </w:r>
+    </w:p>
+    <w:p>
+      <w:r>
+        <w:t>We have to put everything inside the hook for handling everything.</w:t>
+      </w:r>
+    </w:p>
+    <w:p>
+      <w:r>
+        <w:t xml:space="preserve"> For destructing, we have to use the flower brackets, instead of the square brackets</w:t>
+      </w:r>
       <w:bookmarkStart w:id="0" w:name="_GoBack"/>
       <w:bookmarkEnd w:id="0"/>
     </w:p>
+    <w:p/>
     <w:p/>
     <w:sectPr>
       <w:headerReference w:type="default" r:id="rId7"/>

</xml_diff>

<commit_message>
8.  Modified the Server Side Rendered Application to handle the Star Game
</commit_message>
<xml_diff>
--- a/React.docx
+++ b/React.docx
@@ -132,17 +132,43 @@
     </w:p>
     <w:p>
       <w:r>
-        <w:t>The html which is present in the JS file is then converted into the jsx</w:t>
-      </w:r>
-    </w:p>
-    <w:p>
-      <w:r>
-        <w:t xml:space="preserve">React.createElement(“div”,”container”,”hello world”) </w:t>
-      </w:r>
-    </w:p>
-    <w:p>
-      <w:r>
-        <w:t>The conversion from html to jsx is done by the help of the babel compiler</w:t>
+        <w:t xml:space="preserve">The html which is present in the JS file is then converted into the </w:t>
+      </w:r>
+      <w:proofErr w:type="spellStart"/>
+      <w:r>
+        <w:t>jsx</w:t>
+      </w:r>
+      <w:proofErr w:type="spellEnd"/>
+    </w:p>
+    <w:p>
+      <w:proofErr w:type="spellStart"/>
+      <w:r>
+        <w:t>React.createElement</w:t>
+      </w:r>
+      <w:proofErr w:type="spellEnd"/>
+      <w:r>
+        <w:t>(“</w:t>
+      </w:r>
+      <w:proofErr w:type="spellStart"/>
+      <w:r>
+        <w:t>div”,”container”,”hello</w:t>
+      </w:r>
+      <w:proofErr w:type="spellEnd"/>
+      <w:r>
+        <w:t xml:space="preserve"> world”) </w:t>
+      </w:r>
+    </w:p>
+    <w:p>
+      <w:r>
+        <w:t xml:space="preserve">The conversion from html to </w:t>
+      </w:r>
+      <w:proofErr w:type="spellStart"/>
+      <w:r>
+        <w:t>jsx</w:t>
+      </w:r>
+      <w:proofErr w:type="spellEnd"/>
+      <w:r>
+        <w:t xml:space="preserve"> is done by the help of the babel compiler</w:t>
       </w:r>
       <w:r>
         <w:tab/>
@@ -170,7 +196,15 @@
     </w:p>
     <w:p>
       <w:r>
-        <w:t>The const keyword will make the variable constant but if the content in the variable is an array or object the content in it can be updated.</w:t>
+        <w:t xml:space="preserve">The </w:t>
+      </w:r>
+      <w:proofErr w:type="spellStart"/>
+      <w:r>
+        <w:t>const</w:t>
+      </w:r>
+      <w:proofErr w:type="spellEnd"/>
+      <w:r>
+        <w:t xml:space="preserve"> keyword will make the variable constant but if the content in the variable is an array or object the content in it can be updated.</w:t>
       </w:r>
     </w:p>
     <w:p>
@@ -184,8 +218,12 @@
       </w:r>
       <w:r>
         <w:tab/>
+      </w:r>
+      <w:proofErr w:type="spellStart"/>
+      <w:r>
         <w:t>Math.PI</w:t>
       </w:r>
+      <w:proofErr w:type="spellEnd"/>
     </w:p>
     <w:p>
       <w:r>
@@ -193,8 +231,12 @@
       </w:r>
       <w:r>
         <w:tab/>
+      </w:r>
+      <w:proofErr w:type="spellStart"/>
+      <w:r>
         <w:t>Math.E</w:t>
       </w:r>
+      <w:proofErr w:type="spellEnd"/>
     </w:p>
     <w:p>
       <w:r>
@@ -202,8 +244,12 @@
       </w:r>
       <w:r>
         <w:tab/>
+      </w:r>
+      <w:proofErr w:type="spellStart"/>
+      <w:r>
         <w:t>Math.Sqrt</w:t>
       </w:r>
+      <w:proofErr w:type="spellEnd"/>
     </w:p>
     <w:p>
       <w:r>
@@ -211,8 +257,13 @@
       </w:r>
     </w:p>
     <w:p>
-      <w:r>
-        <w:t>const [PI,E,SQRT]= Math</w:t>
+      <w:proofErr w:type="spellStart"/>
+      <w:r>
+        <w:t>const</w:t>
+      </w:r>
+      <w:proofErr w:type="spellEnd"/>
+      <w:r>
+        <w:t xml:space="preserve"> [PI,E,SQRT]= Math</w:t>
       </w:r>
     </w:p>
     <w:p>
@@ -227,8 +278,21 @@
       </w:r>
     </w:p>
     <w:p>
-      <w:r>
-        <w:t>Const[first, …restOfItems]= [10,20,30,40]</w:t>
+      <w:proofErr w:type="spellStart"/>
+      <w:r>
+        <w:t>Const</w:t>
+      </w:r>
+      <w:proofErr w:type="spellEnd"/>
+      <w:r>
+        <w:t>[first, …</w:t>
+      </w:r>
+      <w:proofErr w:type="spellStart"/>
+      <w:r>
+        <w:t>restOfItems</w:t>
+      </w:r>
+      <w:proofErr w:type="spellEnd"/>
+      <w:r>
+        <w:t>]= [10,20,30,40]</w:t>
       </w:r>
     </w:p>
     <w:p/>
@@ -238,8 +302,13 @@
       </w:r>
     </w:p>
     <w:p>
-      <w:r>
-        <w:t>Const data={</w:t>
+      <w:proofErr w:type="spellStart"/>
+      <w:r>
+        <w:t>Const</w:t>
+      </w:r>
+      <w:proofErr w:type="spellEnd"/>
+      <w:r>
+        <w:t xml:space="preserve"> data={</w:t>
       </w:r>
     </w:p>
     <w:p>
@@ -253,14 +322,21 @@
       </w:r>
     </w:p>
     <w:p>
-      <w:r>
-        <w:t>First:Ashfaq,</w:t>
-      </w:r>
-    </w:p>
-    <w:p>
+      <w:proofErr w:type="spellStart"/>
+      <w:r>
+        <w:t>First:Ashfaq</w:t>
+      </w:r>
+      <w:proofErr w:type="spellEnd"/>
+      <w:r>
+        <w:t>,</w:t>
+      </w:r>
+    </w:p>
+    <w:p>
+      <w:proofErr w:type="spellStart"/>
       <w:r>
         <w:t>Second:Nisar</w:t>
       </w:r>
+      <w:proofErr w:type="spellEnd"/>
     </w:p>
     <w:p>
       <w:r>
@@ -268,8 +344,13 @@
       </w:r>
     </w:p>
     <w:p>
-      <w:r>
-        <w:t>Const[</w:t>
+      <w:proofErr w:type="spellStart"/>
+      <w:r>
+        <w:t>Const</w:t>
+      </w:r>
+      <w:proofErr w:type="spellEnd"/>
+      <w:r>
+        <w:t>[</w:t>
       </w:r>
       <w:r>
         <w:t>temp1</w:t>
@@ -288,8 +369,29 @@
       </w:r>
     </w:p>
     <w:p>
-      <w:r>
-        <w:t>Const newArray= […restOfItems]</w:t>
+      <w:proofErr w:type="spellStart"/>
+      <w:r>
+        <w:t>Const</w:t>
+      </w:r>
+      <w:proofErr w:type="spellEnd"/>
+      <w:r>
+        <w:t xml:space="preserve"> </w:t>
+      </w:r>
+      <w:proofErr w:type="spellStart"/>
+      <w:r>
+        <w:t>newArray</w:t>
+      </w:r>
+      <w:proofErr w:type="spellEnd"/>
+      <w:r>
+        <w:t>= […</w:t>
+      </w:r>
+      <w:proofErr w:type="spellStart"/>
+      <w:r>
+        <w:t>restOfItems</w:t>
+      </w:r>
+      <w:proofErr w:type="spellEnd"/>
+      <w:r>
+        <w:t>]</w:t>
       </w:r>
     </w:p>
     <w:p/>
@@ -303,47 +405,83 @@
     </w:p>
     <w:p>
       <w:r>
-        <w:t>The javascript styling helps  us in writing the conditional styling.</w:t>
-      </w:r>
-    </w:p>
-    <w:p>
-      <w:pPr>
-        <w:rPr>
-          <w:lang w:val="en-US"/>
-        </w:rPr>
-      </w:pPr>
-    </w:p>
-    <w:p>
-      <w:pPr>
-        <w:rPr>
-          <w:lang w:val="en-US"/>
-        </w:rPr>
-      </w:pPr>
-      <w:r>
-        <w:rPr>
-          <w:lang w:val="en-US"/>
-        </w:rPr>
-        <w:t>The statement this.props will capture all the props.</w:t>
-      </w:r>
-    </w:p>
-    <w:p>
-      <w:pPr>
-        <w:rPr>
-          <w:lang w:val="en-US"/>
-        </w:rPr>
-      </w:pPr>
-    </w:p>
-    <w:p>
-      <w:pPr>
-        <w:rPr>
-          <w:lang w:val="en-US"/>
-        </w:rPr>
-      </w:pPr>
-      <w:r>
-        <w:rPr>
-          <w:lang w:val="en-US"/>
-        </w:rPr>
-        <w:t>The event object is present in the OnSubmit and we can use the parameter for the function as the event wrapper.</w:t>
+        <w:t xml:space="preserve">The </w:t>
+      </w:r>
+      <w:proofErr w:type="spellStart"/>
+      <w:r>
+        <w:t>javascript</w:t>
+      </w:r>
+      <w:proofErr w:type="spellEnd"/>
+      <w:r>
+        <w:t xml:space="preserve"> styling helps  us in writing the conditional styling.</w:t>
+      </w:r>
+    </w:p>
+    <w:p>
+      <w:pPr>
+        <w:rPr>
+          <w:lang w:val="en-US"/>
+        </w:rPr>
+      </w:pPr>
+    </w:p>
+    <w:p>
+      <w:pPr>
+        <w:rPr>
+          <w:lang w:val="en-US"/>
+        </w:rPr>
+      </w:pPr>
+      <w:r>
+        <w:rPr>
+          <w:lang w:val="en-US"/>
+        </w:rPr>
+        <w:t xml:space="preserve">The statement </w:t>
+      </w:r>
+      <w:proofErr w:type="spellStart"/>
+      <w:r>
+        <w:rPr>
+          <w:lang w:val="en-US"/>
+        </w:rPr>
+        <w:t>this.props</w:t>
+      </w:r>
+      <w:proofErr w:type="spellEnd"/>
+      <w:r>
+        <w:rPr>
+          <w:lang w:val="en-US"/>
+        </w:rPr>
+        <w:t xml:space="preserve"> will capture all the props.</w:t>
+      </w:r>
+    </w:p>
+    <w:p>
+      <w:pPr>
+        <w:rPr>
+          <w:lang w:val="en-US"/>
+        </w:rPr>
+      </w:pPr>
+    </w:p>
+    <w:p>
+      <w:pPr>
+        <w:rPr>
+          <w:lang w:val="en-US"/>
+        </w:rPr>
+      </w:pPr>
+      <w:r>
+        <w:rPr>
+          <w:lang w:val="en-US"/>
+        </w:rPr>
+        <w:t xml:space="preserve">The event object is present in the </w:t>
+      </w:r>
+      <w:proofErr w:type="spellStart"/>
+      <w:r>
+        <w:rPr>
+          <w:lang w:val="en-US"/>
+        </w:rPr>
+        <w:t>OnSubmit</w:t>
+      </w:r>
+      <w:proofErr w:type="spellEnd"/>
+      <w:r>
+        <w:rPr>
+          <w:lang w:val="en-US"/>
+        </w:rPr>
+        <w:t xml:space="preserve"> and we can use the parameter for the function as the event wrapper.</w:t>
       </w:r>
     </w:p>
     <w:p>
@@ -376,7 +514,14 @@
         <w:rPr>
           <w:lang w:val="en-US"/>
         </w:rPr>
-        <w:t>The Ref will help us get the current</w:t>
+        <w:t xml:space="preserve">The Ref will help us get the </w:t>
+      </w:r>
+      <w:proofErr w:type="spellStart"/>
+      <w:r>
+        <w:rPr>
+          <w:lang w:val="en-US"/>
+        </w:rPr>
+        <w:t>current</w:t>
       </w:r>
       <w:r>
         <w:rPr>
@@ -388,7 +533,14 @@
         <w:rPr>
           <w:lang w:val="en-US"/>
         </w:rPr>
-        <w:t>alue in the variable</w:t>
+        <w:t>alue</w:t>
+      </w:r>
+      <w:proofErr w:type="spellEnd"/>
+      <w:r>
+        <w:rPr>
+          <w:lang w:val="en-US"/>
+        </w:rPr>
+        <w:t xml:space="preserve"> in the variable</w:t>
       </w:r>
     </w:p>
     <w:p>
@@ -407,7 +559,21 @@
         <w:rPr>
           <w:lang w:val="en-US"/>
         </w:rPr>
-        <w:t>, to get the value we use  event.target.value;</w:t>
+        <w:t xml:space="preserve">, to get the value we use  </w:t>
+      </w:r>
+      <w:proofErr w:type="spellStart"/>
+      <w:r>
+        <w:rPr>
+          <w:lang w:val="en-US"/>
+        </w:rPr>
+        <w:t>event.target.value</w:t>
+      </w:r>
+      <w:proofErr w:type="spellEnd"/>
+      <w:r>
+        <w:rPr>
+          <w:lang w:val="en-US"/>
+        </w:rPr>
+        <w:t>;</w:t>
       </w:r>
       <w:r>
         <w:rPr>
@@ -477,12 +643,36 @@
     </w:p>
     <w:p>
       <w:r>
-        <w:t>We also have sideEffects in react rather than just state hook.</w:t>
-      </w:r>
-    </w:p>
-    <w:p>
-      <w:r>
-        <w:t xml:space="preserve">As the useEffect will rendered whenever there is an change in the UI, the renderedUI will create its own timer, which will lead to issues in the program. So, we have to clean the </w:t>
+        <w:t xml:space="preserve">We also have </w:t>
+      </w:r>
+      <w:proofErr w:type="spellStart"/>
+      <w:r>
+        <w:t>sideEffects</w:t>
+      </w:r>
+      <w:proofErr w:type="spellEnd"/>
+      <w:r>
+        <w:t xml:space="preserve"> in react rather than just state hook.</w:t>
+      </w:r>
+    </w:p>
+    <w:p>
+      <w:r>
+        <w:t xml:space="preserve">As the </w:t>
+      </w:r>
+      <w:proofErr w:type="spellStart"/>
+      <w:r>
+        <w:t>useEffect</w:t>
+      </w:r>
+      <w:proofErr w:type="spellEnd"/>
+      <w:r>
+        <w:t xml:space="preserve"> will rendered whenever there is an change in the UI, the </w:t>
+      </w:r>
+      <w:proofErr w:type="spellStart"/>
+      <w:r>
+        <w:t>renderedUI</w:t>
+      </w:r>
+      <w:proofErr w:type="spellEnd"/>
+      <w:r>
+        <w:t xml:space="preserve"> will create its own timer, which will lead to issues in the program. So, we have to clean the </w:t>
       </w:r>
       <w:r>
         <w:t>program whenever we don’t use it .</w:t>
@@ -538,10 +728,85 @@
       <w:r>
         <w:t xml:space="preserve"> For destructing, we have to use the flower brackets, instead of the square brackets</w:t>
       </w:r>
+      <w:r>
+        <w:t>.</w:t>
+      </w:r>
+    </w:p>
+    <w:p/>
+    <w:p>
+      <w:r>
+        <w:t>The express is used for the server side rendering in the application</w:t>
+      </w:r>
+    </w:p>
+    <w:p>
+      <w:r>
+        <w:t>The webpack bundles everything into one module and then ships it to the browser so they can understand it.</w:t>
+      </w:r>
+    </w:p>
+    <w:p>
+      <w:r>
+        <w:t xml:space="preserve">The babel is responsible for converting the JSX into the react </w:t>
+      </w:r>
+      <w:proofErr w:type="spellStart"/>
+      <w:r>
+        <w:t>api</w:t>
+      </w:r>
+      <w:proofErr w:type="spellEnd"/>
+      <w:r>
+        <w:t xml:space="preserve"> calls.</w:t>
+      </w:r>
+    </w:p>
+    <w:p>
+      <w:proofErr w:type="spellStart"/>
+      <w:r>
+        <w:t>Eslint</w:t>
+      </w:r>
+      <w:proofErr w:type="spellEnd"/>
+      <w:r>
+        <w:t xml:space="preserve"> is used for styling the code</w:t>
+      </w:r>
+    </w:p>
+    <w:p>
+      <w:r>
+        <w:t xml:space="preserve">The </w:t>
+      </w:r>
+      <w:proofErr w:type="spellStart"/>
+      <w:r>
+        <w:t>hyrate</w:t>
+      </w:r>
+      <w:proofErr w:type="spellEnd"/>
+      <w:r>
+        <w:t xml:space="preserve"> is for the server side render in the react instead of the client </w:t>
+      </w:r>
+      <w:r>
+        <w:t xml:space="preserve">side </w:t>
+      </w:r>
+    </w:p>
+    <w:p>
+      <w:r>
+        <w:t xml:space="preserve">Instead of having all the components in the same file, we should divide one component into one </w:t>
+      </w:r>
+      <w:proofErr w:type="spellStart"/>
+      <w:r>
+        <w:t>file.This</w:t>
+      </w:r>
+      <w:proofErr w:type="spellEnd"/>
+      <w:r>
+        <w:t xml:space="preserve"> will make the components easy to work with in the projec</w:t>
+      </w:r>
+      <w:r>
+        <w:t>t.</w:t>
+      </w:r>
+    </w:p>
+    <w:p>
+      <w:r>
+        <w:t xml:space="preserve">We can easily fetch the components into the components </w:t>
+      </w:r>
+    </w:p>
+    <w:p>
       <w:bookmarkStart w:id="0" w:name="_GoBack"/>
       <w:bookmarkEnd w:id="0"/>
     </w:p>
-    <w:p/>
     <w:p/>
     <w:sectPr>
       <w:headerReference w:type="default" r:id="rId7"/>

</xml_diff>

<commit_message>
10. Updated the React Document
</commit_message>
<xml_diff>
--- a/React.docx
+++ b/React.docx
@@ -132,43 +132,17 @@
     </w:p>
     <w:p>
       <w:r>
-        <w:t xml:space="preserve">The html which is present in the JS file is then converted into the </w:t>
-      </w:r>
-      <w:proofErr w:type="spellStart"/>
-      <w:r>
-        <w:t>jsx</w:t>
-      </w:r>
-      <w:proofErr w:type="spellEnd"/>
-    </w:p>
-    <w:p>
-      <w:proofErr w:type="spellStart"/>
-      <w:r>
-        <w:t>React.createElement</w:t>
-      </w:r>
-      <w:proofErr w:type="spellEnd"/>
-      <w:r>
-        <w:t>(“</w:t>
-      </w:r>
-      <w:proofErr w:type="spellStart"/>
-      <w:r>
-        <w:t>div”,”container”,”hello</w:t>
-      </w:r>
-      <w:proofErr w:type="spellEnd"/>
-      <w:r>
-        <w:t xml:space="preserve"> world”) </w:t>
-      </w:r>
-    </w:p>
-    <w:p>
-      <w:r>
-        <w:t xml:space="preserve">The conversion from html to </w:t>
-      </w:r>
-      <w:proofErr w:type="spellStart"/>
-      <w:r>
-        <w:t>jsx</w:t>
-      </w:r>
-      <w:proofErr w:type="spellEnd"/>
-      <w:r>
-        <w:t xml:space="preserve"> is done by the help of the babel compiler</w:t>
+        <w:t>The html which is present in the JS file is then converted into the jsx</w:t>
+      </w:r>
+    </w:p>
+    <w:p>
+      <w:r>
+        <w:t xml:space="preserve">React.createElement(“div”,”container”,”hello world”) </w:t>
+      </w:r>
+    </w:p>
+    <w:p>
+      <w:r>
+        <w:t>The conversion from html to jsx is done by the help of the babel compiler</w:t>
       </w:r>
       <w:r>
         <w:tab/>
@@ -196,15 +170,7 @@
     </w:p>
     <w:p>
       <w:r>
-        <w:t xml:space="preserve">The </w:t>
-      </w:r>
-      <w:proofErr w:type="spellStart"/>
-      <w:r>
-        <w:t>const</w:t>
-      </w:r>
-      <w:proofErr w:type="spellEnd"/>
-      <w:r>
-        <w:t xml:space="preserve"> keyword will make the variable constant but if the content in the variable is an array or object the content in it can be updated.</w:t>
+        <w:t>The const keyword will make the variable constant but if the content in the variable is an array or object the content in it can be updated.</w:t>
       </w:r>
     </w:p>
     <w:p>
@@ -218,12 +184,8 @@
       </w:r>
       <w:r>
         <w:tab/>
-      </w:r>
-      <w:proofErr w:type="spellStart"/>
-      <w:r>
         <w:t>Math.PI</w:t>
       </w:r>
-      <w:proofErr w:type="spellEnd"/>
     </w:p>
     <w:p>
       <w:r>
@@ -231,12 +193,8 @@
       </w:r>
       <w:r>
         <w:tab/>
-      </w:r>
-      <w:proofErr w:type="spellStart"/>
-      <w:r>
         <w:t>Math.E</w:t>
       </w:r>
-      <w:proofErr w:type="spellEnd"/>
     </w:p>
     <w:p>
       <w:r>
@@ -244,12 +202,8 @@
       </w:r>
       <w:r>
         <w:tab/>
-      </w:r>
-      <w:proofErr w:type="spellStart"/>
-      <w:r>
         <w:t>Math.Sqrt</w:t>
       </w:r>
-      <w:proofErr w:type="spellEnd"/>
     </w:p>
     <w:p>
       <w:r>
@@ -257,13 +211,8 @@
       </w:r>
     </w:p>
     <w:p>
-      <w:proofErr w:type="spellStart"/>
-      <w:r>
-        <w:t>const</w:t>
-      </w:r>
-      <w:proofErr w:type="spellEnd"/>
-      <w:r>
-        <w:t xml:space="preserve"> [PI,E,SQRT]= Math</w:t>
+      <w:r>
+        <w:t>const [PI,E,SQRT]= Math</w:t>
       </w:r>
     </w:p>
     <w:p>
@@ -278,21 +227,8 @@
       </w:r>
     </w:p>
     <w:p>
-      <w:proofErr w:type="spellStart"/>
-      <w:r>
-        <w:t>Const</w:t>
-      </w:r>
-      <w:proofErr w:type="spellEnd"/>
-      <w:r>
-        <w:t>[first, …</w:t>
-      </w:r>
-      <w:proofErr w:type="spellStart"/>
-      <w:r>
-        <w:t>restOfItems</w:t>
-      </w:r>
-      <w:proofErr w:type="spellEnd"/>
-      <w:r>
-        <w:t>]= [10,20,30,40]</w:t>
+      <w:r>
+        <w:t>Const[first, …restOfItems]= [10,20,30,40]</w:t>
       </w:r>
     </w:p>
     <w:p/>
@@ -302,13 +238,8 @@
       </w:r>
     </w:p>
     <w:p>
-      <w:proofErr w:type="spellStart"/>
-      <w:r>
-        <w:t>Const</w:t>
-      </w:r>
-      <w:proofErr w:type="spellEnd"/>
-      <w:r>
-        <w:t xml:space="preserve"> data={</w:t>
+      <w:r>
+        <w:t>Const data={</w:t>
       </w:r>
     </w:p>
     <w:p>
@@ -322,21 +253,14 @@
       </w:r>
     </w:p>
     <w:p>
-      <w:proofErr w:type="spellStart"/>
-      <w:r>
-        <w:t>First:Ashfaq</w:t>
-      </w:r>
-      <w:proofErr w:type="spellEnd"/>
-      <w:r>
-        <w:t>,</w:t>
-      </w:r>
-    </w:p>
-    <w:p>
-      <w:proofErr w:type="spellStart"/>
+      <w:r>
+        <w:t>First:Ashfaq,</w:t>
+      </w:r>
+    </w:p>
+    <w:p>
       <w:r>
         <w:t>Second:Nisar</w:t>
       </w:r>
-      <w:proofErr w:type="spellEnd"/>
     </w:p>
     <w:p>
       <w:r>
@@ -344,13 +268,8 @@
       </w:r>
     </w:p>
     <w:p>
-      <w:proofErr w:type="spellStart"/>
-      <w:r>
-        <w:t>Const</w:t>
-      </w:r>
-      <w:proofErr w:type="spellEnd"/>
-      <w:r>
-        <w:t>[</w:t>
+      <w:r>
+        <w:t>Const[</w:t>
       </w:r>
       <w:r>
         <w:t>temp1</w:t>
@@ -369,29 +288,8 @@
       </w:r>
     </w:p>
     <w:p>
-      <w:proofErr w:type="spellStart"/>
-      <w:r>
-        <w:t>Const</w:t>
-      </w:r>
-      <w:proofErr w:type="spellEnd"/>
-      <w:r>
-        <w:t xml:space="preserve"> </w:t>
-      </w:r>
-      <w:proofErr w:type="spellStart"/>
-      <w:r>
-        <w:t>newArray</w:t>
-      </w:r>
-      <w:proofErr w:type="spellEnd"/>
-      <w:r>
-        <w:t>= […</w:t>
-      </w:r>
-      <w:proofErr w:type="spellStart"/>
-      <w:r>
-        <w:t>restOfItems</w:t>
-      </w:r>
-      <w:proofErr w:type="spellEnd"/>
-      <w:r>
-        <w:t>]</w:t>
+      <w:r>
+        <w:t>Const newArray= […restOfItems]</w:t>
       </w:r>
     </w:p>
     <w:p/>
@@ -405,83 +303,47 @@
     </w:p>
     <w:p>
       <w:r>
-        <w:t xml:space="preserve">The </w:t>
-      </w:r>
-      <w:proofErr w:type="spellStart"/>
-      <w:r>
-        <w:t>javascript</w:t>
-      </w:r>
-      <w:proofErr w:type="spellEnd"/>
-      <w:r>
-        <w:t xml:space="preserve"> styling helps  us in writing the conditional styling.</w:t>
-      </w:r>
-    </w:p>
-    <w:p>
-      <w:pPr>
-        <w:rPr>
-          <w:lang w:val="en-US"/>
-        </w:rPr>
-      </w:pPr>
-    </w:p>
-    <w:p>
-      <w:pPr>
-        <w:rPr>
-          <w:lang w:val="en-US"/>
-        </w:rPr>
-      </w:pPr>
-      <w:r>
-        <w:rPr>
-          <w:lang w:val="en-US"/>
-        </w:rPr>
-        <w:t xml:space="preserve">The statement </w:t>
-      </w:r>
-      <w:proofErr w:type="spellStart"/>
-      <w:r>
-        <w:rPr>
-          <w:lang w:val="en-US"/>
-        </w:rPr>
-        <w:t>this.props</w:t>
-      </w:r>
-      <w:proofErr w:type="spellEnd"/>
-      <w:r>
-        <w:rPr>
-          <w:lang w:val="en-US"/>
-        </w:rPr>
-        <w:t xml:space="preserve"> will capture all the props.</w:t>
-      </w:r>
-    </w:p>
-    <w:p>
-      <w:pPr>
-        <w:rPr>
-          <w:lang w:val="en-US"/>
-        </w:rPr>
-      </w:pPr>
-    </w:p>
-    <w:p>
-      <w:pPr>
-        <w:rPr>
-          <w:lang w:val="en-US"/>
-        </w:rPr>
-      </w:pPr>
-      <w:r>
-        <w:rPr>
-          <w:lang w:val="en-US"/>
-        </w:rPr>
-        <w:t xml:space="preserve">The event object is present in the </w:t>
-      </w:r>
-      <w:proofErr w:type="spellStart"/>
-      <w:r>
-        <w:rPr>
-          <w:lang w:val="en-US"/>
-        </w:rPr>
-        <w:t>OnSubmit</w:t>
-      </w:r>
-      <w:proofErr w:type="spellEnd"/>
-      <w:r>
-        <w:rPr>
-          <w:lang w:val="en-US"/>
-        </w:rPr>
-        <w:t xml:space="preserve"> and we can use the parameter for the function as the event wrapper.</w:t>
+        <w:t>The javascript styling helps  us in writing the conditional styling.</w:t>
+      </w:r>
+    </w:p>
+    <w:p>
+      <w:pPr>
+        <w:rPr>
+          <w:lang w:val="en-US"/>
+        </w:rPr>
+      </w:pPr>
+    </w:p>
+    <w:p>
+      <w:pPr>
+        <w:rPr>
+          <w:lang w:val="en-US"/>
+        </w:rPr>
+      </w:pPr>
+      <w:r>
+        <w:rPr>
+          <w:lang w:val="en-US"/>
+        </w:rPr>
+        <w:t>The statement this.props will capture all the props.</w:t>
+      </w:r>
+    </w:p>
+    <w:p>
+      <w:pPr>
+        <w:rPr>
+          <w:lang w:val="en-US"/>
+        </w:rPr>
+      </w:pPr>
+    </w:p>
+    <w:p>
+      <w:pPr>
+        <w:rPr>
+          <w:lang w:val="en-US"/>
+        </w:rPr>
+      </w:pPr>
+      <w:r>
+        <w:rPr>
+          <w:lang w:val="en-US"/>
+        </w:rPr>
+        <w:t>The event object is present in the OnSubmit and we can use the parameter for the function as the event wrapper.</w:t>
       </w:r>
     </w:p>
     <w:p>
@@ -514,14 +376,7 @@
         <w:rPr>
           <w:lang w:val="en-US"/>
         </w:rPr>
-        <w:t xml:space="preserve">The Ref will help us get the </w:t>
-      </w:r>
-      <w:proofErr w:type="spellStart"/>
-      <w:r>
-        <w:rPr>
-          <w:lang w:val="en-US"/>
-        </w:rPr>
-        <w:t>current</w:t>
+        <w:t>The Ref will help us get the current</w:t>
       </w:r>
       <w:r>
         <w:rPr>
@@ -533,14 +388,7 @@
         <w:rPr>
           <w:lang w:val="en-US"/>
         </w:rPr>
-        <w:t>alue</w:t>
-      </w:r>
-      <w:proofErr w:type="spellEnd"/>
-      <w:r>
-        <w:rPr>
-          <w:lang w:val="en-US"/>
-        </w:rPr>
-        <w:t xml:space="preserve"> in the variable</w:t>
+        <w:t>alue in the variable</w:t>
       </w:r>
     </w:p>
     <w:p>
@@ -559,21 +407,7 @@
         <w:rPr>
           <w:lang w:val="en-US"/>
         </w:rPr>
-        <w:t xml:space="preserve">, to get the value we use  </w:t>
-      </w:r>
-      <w:proofErr w:type="spellStart"/>
-      <w:r>
-        <w:rPr>
-          <w:lang w:val="en-US"/>
-        </w:rPr>
-        <w:t>event.target.value</w:t>
-      </w:r>
-      <w:proofErr w:type="spellEnd"/>
-      <w:r>
-        <w:rPr>
-          <w:lang w:val="en-US"/>
-        </w:rPr>
-        <w:t>;</w:t>
+        <w:t>, to get the value we use  event.target.value;</w:t>
       </w:r>
       <w:r>
         <w:rPr>
@@ -643,36 +477,12 @@
     </w:p>
     <w:p>
       <w:r>
-        <w:t xml:space="preserve">We also have </w:t>
-      </w:r>
-      <w:proofErr w:type="spellStart"/>
-      <w:r>
-        <w:t>sideEffects</w:t>
-      </w:r>
-      <w:proofErr w:type="spellEnd"/>
-      <w:r>
-        <w:t xml:space="preserve"> in react rather than just state hook.</w:t>
-      </w:r>
-    </w:p>
-    <w:p>
-      <w:r>
-        <w:t xml:space="preserve">As the </w:t>
-      </w:r>
-      <w:proofErr w:type="spellStart"/>
-      <w:r>
-        <w:t>useEffect</w:t>
-      </w:r>
-      <w:proofErr w:type="spellEnd"/>
-      <w:r>
-        <w:t xml:space="preserve"> will rendered whenever there is an change in the UI, the </w:t>
-      </w:r>
-      <w:proofErr w:type="spellStart"/>
-      <w:r>
-        <w:t>renderedUI</w:t>
-      </w:r>
-      <w:proofErr w:type="spellEnd"/>
-      <w:r>
-        <w:t xml:space="preserve"> will create its own timer, which will lead to issues in the program. So, we have to clean the </w:t>
+        <w:t>We also have sideEffects in react rather than just state hook.</w:t>
+      </w:r>
+    </w:p>
+    <w:p>
+      <w:r>
+        <w:t xml:space="preserve">As the useEffect will rendered whenever there is an change in the UI, the renderedUI will create its own timer, which will lead to issues in the program. So, we have to clean the </w:t>
       </w:r>
       <w:r>
         <w:t>program whenever we don’t use it .</w:t>
@@ -745,38 +555,17 @@
     </w:p>
     <w:p>
       <w:r>
-        <w:t xml:space="preserve">The babel is responsible for converting the JSX into the react </w:t>
-      </w:r>
-      <w:proofErr w:type="spellStart"/>
-      <w:r>
-        <w:t>api</w:t>
-      </w:r>
-      <w:proofErr w:type="spellEnd"/>
-      <w:r>
-        <w:t xml:space="preserve"> calls.</w:t>
-      </w:r>
-    </w:p>
-    <w:p>
-      <w:proofErr w:type="spellStart"/>
-      <w:r>
-        <w:t>Eslint</w:t>
-      </w:r>
-      <w:proofErr w:type="spellEnd"/>
-      <w:r>
-        <w:t xml:space="preserve"> is used for styling the code</w:t>
-      </w:r>
-    </w:p>
-    <w:p>
-      <w:r>
-        <w:t xml:space="preserve">The </w:t>
-      </w:r>
-      <w:proofErr w:type="spellStart"/>
-      <w:r>
-        <w:t>hyrate</w:t>
-      </w:r>
-      <w:proofErr w:type="spellEnd"/>
-      <w:r>
-        <w:t xml:space="preserve"> is for the server side render in the react instead of the client </w:t>
+        <w:t>The babel is responsible for converting the JSX into the react api calls.</w:t>
+      </w:r>
+    </w:p>
+    <w:p>
+      <w:r>
+        <w:t>Eslint is used for styling the code</w:t>
+      </w:r>
+    </w:p>
+    <w:p>
+      <w:r>
+        <w:t xml:space="preserve">The hyrate is for the server side render in the react instead of the client </w:t>
       </w:r>
       <w:r>
         <w:t xml:space="preserve">side </w:t>
@@ -784,15 +573,7 @@
     </w:p>
     <w:p>
       <w:r>
-        <w:t xml:space="preserve">Instead of having all the components in the same file, we should divide one component into one </w:t>
-      </w:r>
-      <w:proofErr w:type="spellStart"/>
-      <w:r>
-        <w:t>file.This</w:t>
-      </w:r>
-      <w:proofErr w:type="spellEnd"/>
-      <w:r>
-        <w:t xml:space="preserve"> will make the components easy to work with in the projec</w:t>
+        <w:t>Instead of having all the components in the same file, we should divide one component into one file.This will make the components easy to work with in the projec</w:t>
       </w:r>
       <w:r>
         <w:t>t.</w:t>
@@ -802,11 +583,18 @@
       <w:r>
         <w:t xml:space="preserve">We can easily fetch the components into the components </w:t>
       </w:r>
-    </w:p>
-    <w:p>
+      <w:r>
+        <w:t>and work with them easily but it is best to design the whole application into one large component and then divide the application into parts.</w:t>
+      </w:r>
+    </w:p>
+    <w:p>
+      <w:r>
+        <w:t>Also, we should look into the graphql rest api for the react.</w:t>
+      </w:r>
       <w:bookmarkStart w:id="0" w:name="_GoBack"/>
       <w:bookmarkEnd w:id="0"/>
     </w:p>
+    <w:p/>
     <w:p/>
     <w:sectPr>
       <w:headerReference w:type="default" r:id="rId7"/>

</xml_diff>